<commit_message>
Rapport final + PDF
</commit_message>
<xml_diff>
--- a/Rapport.docx
+++ b/Rapport.docx
@@ -563,16 +563,17 @@
     </w:p>
     <w:p/>
     <w:p>
-      <w:r>
-        <w:t xml:space="preserve">Tout d’abord nous avons téléchargé et configuré le serveur </w:t>
-      </w:r>
-      <w:proofErr w:type="spellStart"/>
-      <w:r>
-        <w:t>Glassfish</w:t>
-      </w:r>
-      <w:proofErr w:type="spellEnd"/>
-      <w:r>
-        <w:t xml:space="preserve"> 5.0.</w:t>
+      <w:pPr>
+        <w:jc w:val="both"/>
+      </w:pPr>
+      <w:r>
+        <w:t>Tout d’abord nous avons téléchargé et configuré le serveur Glass</w:t>
+      </w:r>
+      <w:r>
+        <w:t>F</w:t>
+      </w:r>
+      <w:r>
+        <w:t>ish 5.0.</w:t>
       </w:r>
     </w:p>
     <w:p>
@@ -628,38 +629,41 @@
       </w:r>
     </w:p>
     <w:p>
+      <w:pPr>
+        <w:jc w:val="both"/>
+      </w:pPr>
       <w:r>
         <w:t xml:space="preserve">Il faut commencer par démarrer le service de base de données avec le script </w:t>
       </w:r>
-      <w:proofErr w:type="spellStart"/>
-      <w:r>
+      <w:r>
+        <w:rPr>
+          <w:b/>
+          <w:bCs/>
+        </w:rPr>
         <w:t>asadmin</w:t>
       </w:r>
-      <w:proofErr w:type="spellEnd"/>
       <w:r>
         <w:t xml:space="preserve"> de </w:t>
       </w:r>
-      <w:proofErr w:type="spellStart"/>
-      <w:r>
-        <w:t>glassfish</w:t>
-      </w:r>
-      <w:proofErr w:type="spellEnd"/>
-      <w:r>
-        <w:t>. Dans une invite de commande il suffit d’utiliser la commande « </w:t>
-      </w:r>
-      <w:proofErr w:type="spellStart"/>
-      <w:r>
-        <w:t>asadmin</w:t>
-      </w:r>
-      <w:proofErr w:type="spellEnd"/>
-      <w:r>
-        <w:t xml:space="preserve"> start-</w:t>
-      </w:r>
-      <w:proofErr w:type="spellStart"/>
-      <w:r>
-        <w:t>database</w:t>
-      </w:r>
-      <w:proofErr w:type="spellEnd"/>
+      <w:r>
+        <w:t>G</w:t>
+      </w:r>
+      <w:r>
+        <w:t>lass</w:t>
+      </w:r>
+      <w:r>
+        <w:t>F</w:t>
+      </w:r>
+      <w:r>
+        <w:t>ish. Dans une invite de commande il suffit d’utiliser la commande « </w:t>
+      </w:r>
+      <w:r>
+        <w:rPr>
+          <w:i/>
+          <w:iCs/>
+        </w:rPr>
+        <w:t>asadmin start-database</w:t>
+      </w:r>
       <w:r>
         <w:t> » et le service est lancé.</w:t>
       </w:r>
@@ -710,8 +714,21 @@
       </w:r>
     </w:p>
     <w:p>
-      <w:r>
-        <w:t>Dans le persistence.xml n</w:t>
+      <w:pPr>
+        <w:jc w:val="both"/>
+      </w:pPr>
+      <w:r>
+        <w:t xml:space="preserve">Dans le </w:t>
+      </w:r>
+      <w:r>
+        <w:rPr>
+          <w:b/>
+          <w:bCs/>
+        </w:rPr>
+        <w:t>persistence.xml</w:t>
+      </w:r>
+      <w:r>
+        <w:t xml:space="preserve"> n</w:t>
       </w:r>
       <w:r>
         <w:t>ous ajoutons les propriétés liant la base à l’application. Cela va nous permettre de stocker nos informations. Dans la 3</w:t>
@@ -723,23 +740,31 @@
         <w:t>ème</w:t>
       </w:r>
       <w:r>
-        <w:t xml:space="preserve"> propriété si on met la valeur « drop-and-</w:t>
-      </w:r>
-      <w:proofErr w:type="spellStart"/>
-      <w:r>
-        <w:t>create</w:t>
-      </w:r>
-      <w:proofErr w:type="spellEnd"/>
-      <w:r>
-        <w:t>-</w:t>
-      </w:r>
-      <w:proofErr w:type="spellStart"/>
-      <w:r>
-        <w:t>database</w:t>
-      </w:r>
-      <w:proofErr w:type="spellEnd"/>
-      <w:r>
-        <w:t> » la base sera vidée à chaque redémarrage de l’application ce qui dans notre cas n’est pas souhaitable.</w:t>
+        <w:t xml:space="preserve"> propriété si on met la valeur « </w:t>
+      </w:r>
+      <w:r>
+        <w:rPr>
+          <w:i/>
+          <w:iCs/>
+        </w:rPr>
+        <w:t>drop-and-create-</w:t>
+      </w:r>
+      <w:r>
+        <w:rPr>
+          <w:i/>
+          <w:iCs/>
+        </w:rPr>
+        <w:t>tables</w:t>
+      </w:r>
+      <w:r>
+        <w:rPr>
+          <w:i/>
+          <w:iCs/>
+        </w:rPr>
+        <w:t> </w:t>
+      </w:r>
+      <w:r>
+        <w:t>» la base sera vidée à chaque redémarrage de l’application ce qui dans notre cas n’est pas souhaitable.</w:t>
       </w:r>
     </w:p>
     <w:p>
@@ -788,6 +813,9 @@
       </w:r>
     </w:p>
     <w:p>
+      <w:pPr>
+        <w:jc w:val="both"/>
+      </w:pPr>
       <w:r>
         <w:t>Dans ce même fichier nous déclarons tous les types d’entités qui pourront être stockés.</w:t>
       </w:r>
@@ -838,8 +866,21 @@
       </w:r>
     </w:p>
     <w:p>
-      <w:r>
-        <w:t>Nous avons donc créé une classe avec le tag @Entity pour chaque entité à stocker en base.</w:t>
+      <w:pPr>
+        <w:jc w:val="both"/>
+      </w:pPr>
+      <w:r>
+        <w:t xml:space="preserve">Nous avons donc créé une classe avec le tag </w:t>
+      </w:r>
+      <w:r>
+        <w:rPr>
+          <w:b/>
+          <w:bCs/>
+        </w:rPr>
+        <w:t>@Entity</w:t>
+      </w:r>
+      <w:r>
+        <w:t xml:space="preserve"> pour chaque entité à stocker en base.</w:t>
       </w:r>
     </w:p>
     <w:p>
@@ -915,7 +956,72 @@
         <w:t>s</w:t>
       </w:r>
       <w:r>
-        <w:t xml:space="preserve"> de classe) avec leurs getters et setters. Et nous ajoutons les restrictions de jointure pour lier nos tables avec les OneToMany et ManytoMany.</w:t>
+        <w:t xml:space="preserve"> de classe) avec leurs getters et setters. Et nous ajoutons les restrictions de jointure pour lier nos tables avec les </w:t>
+      </w:r>
+      <w:r>
+        <w:rPr>
+          <w:b/>
+          <w:bCs/>
+        </w:rPr>
+        <w:t>@</w:t>
+      </w:r>
+      <w:r>
+        <w:rPr>
+          <w:b/>
+          <w:bCs/>
+        </w:rPr>
+        <w:t>OneToMany</w:t>
+      </w:r>
+      <w:r>
+        <w:t xml:space="preserve">, </w:t>
+      </w:r>
+      <w:r>
+        <w:rPr>
+          <w:b/>
+          <w:bCs/>
+        </w:rPr>
+        <w:t>@</w:t>
+      </w:r>
+      <w:r>
+        <w:rPr>
+          <w:b/>
+          <w:bCs/>
+        </w:rPr>
+        <w:t>ManyToOne</w:t>
+      </w:r>
+      <w:r>
+        <w:t xml:space="preserve"> et </w:t>
+      </w:r>
+      <w:r>
+        <w:rPr>
+          <w:b/>
+          <w:bCs/>
+        </w:rPr>
+        <w:t>@</w:t>
+      </w:r>
+      <w:r>
+        <w:rPr>
+          <w:b/>
+          <w:bCs/>
+        </w:rPr>
+        <w:t>Many</w:t>
+      </w:r>
+      <w:r>
+        <w:rPr>
+          <w:b/>
+          <w:bCs/>
+        </w:rPr>
+        <w:t>T</w:t>
+      </w:r>
+      <w:r>
+        <w:rPr>
+          <w:b/>
+          <w:bCs/>
+        </w:rPr>
+        <w:t>oMany</w:t>
+      </w:r>
+      <w:r>
+        <w:t>.</w:t>
       </w:r>
     </w:p>
     <w:p>
@@ -1100,7 +1206,7 @@
         </w:rPr>
         <w:drawing>
           <wp:inline distT="0" distB="0" distL="0" distR="0">
-            <wp:extent cx="2504319" cy="4295775"/>
+            <wp:extent cx="3076299" cy="5276920"/>
             <wp:effectExtent l="0" t="0" r="0" b="0"/>
             <wp:docPr id="8" name="Image 8"/>
             <wp:cNvGraphicFramePr>
@@ -1131,7 +1237,7 @@
                   <pic:spPr bwMode="auto">
                     <a:xfrm>
                       <a:off x="0" y="0"/>
-                      <a:ext cx="2510695" cy="4306713"/>
+                      <a:ext cx="3099640" cy="5316957"/>
                     </a:xfrm>
                     <a:prstGeom prst="rect">
                       <a:avLst/>
@@ -1149,20 +1255,65 @@
       </w:r>
     </w:p>
     <w:p>
-      <w:r>
-        <w:t xml:space="preserve">Pour chaque bean Entity nous avons donc un bean Session qui va nous permettre de manager la base de données. Ces sessions implémentent à chaque fois une interface de type </w:t>
-      </w:r>
-      <w:r>
+      <w:pPr>
+        <w:jc w:val="both"/>
+      </w:pPr>
+      <w:r>
+        <w:t xml:space="preserve">Pour chaque bean </w:t>
+      </w:r>
+      <w:r>
+        <w:rPr>
+          <w:b/>
+          <w:bCs/>
+        </w:rPr>
+        <w:t>Entity</w:t>
+      </w:r>
+      <w:r>
+        <w:t xml:space="preserve"> nous avons donc un bean </w:t>
+      </w:r>
+      <w:r>
+        <w:rPr>
+          <w:b/>
+          <w:bCs/>
+        </w:rPr>
+        <w:t>Session</w:t>
+      </w:r>
+      <w:r>
+        <w:t xml:space="preserve"> qui va nous permettre de manager la base de données. Ces sessions implémentent à chaque fois une interface de type </w:t>
+      </w:r>
+      <w:r>
+        <w:rPr>
+          <w:b/>
+          <w:bCs/>
+        </w:rPr>
         <w:t>@R</w:t>
       </w:r>
       <w:r>
-        <w:t xml:space="preserve">emote et une interface de type </w:t>
-      </w:r>
-      <w:r>
+        <w:rPr>
+          <w:b/>
+          <w:bCs/>
+        </w:rPr>
+        <w:t>emote</w:t>
+      </w:r>
+      <w:r>
+        <w:t xml:space="preserve"> et une interface de type </w:t>
+      </w:r>
+      <w:r>
+        <w:rPr>
+          <w:b/>
+          <w:bCs/>
+        </w:rPr>
         <w:t>@L</w:t>
       </w:r>
       <w:r>
-        <w:t>ocal. Nous y avons implémenté les types de requête dont nous avions besoin (création, recherche</w:t>
+        <w:rPr>
+          <w:b/>
+          <w:bCs/>
+        </w:rPr>
+        <w:t>ocal</w:t>
+      </w:r>
+      <w:r>
+        <w:t>. Nous y avons implémenté les types de requête dont nous avions besoin (création, recherche</w:t>
       </w:r>
       <w:r>
         <w:t>,</w:t>
@@ -1174,10 +1325,27 @@
         <w:t>, …</w:t>
       </w:r>
       <w:r>
-        <w:t>). Il ne faut pas oublier d’ajouter le tag @PersistenceContext à l’EntityManager pour le lier par le nom avec la persistance de donnée</w:t>
-      </w:r>
-      <w:r>
-        <w:t xml:space="preserve"> dans le persitence.xml</w:t>
+        <w:t xml:space="preserve">). Il ne faut pas oublier d’ajouter le tag </w:t>
+      </w:r>
+      <w:r>
+        <w:rPr>
+          <w:b/>
+          <w:bCs/>
+        </w:rPr>
+        <w:t>@PersistenceContext</w:t>
+      </w:r>
+      <w:r>
+        <w:t xml:space="preserve"> à l’EntityManager pour le lier par le nom avec la persistance de donnée</w:t>
+      </w:r>
+      <w:r>
+        <w:t xml:space="preserve"> dans le </w:t>
+      </w:r>
+      <w:r>
+        <w:rPr>
+          <w:b/>
+          <w:bCs/>
+        </w:rPr>
+        <w:t>persitence.xml</w:t>
       </w:r>
       <w:r>
         <w:t>.</w:t>
@@ -1236,10 +1404,22 @@
     </w:p>
     <w:p>
       <w:r>
-        <w:t>Dans certains cas de modifications des clés étrangères il ne faut pas oublier de mettre à jour les 2 items en jeu</w:t>
-      </w:r>
-      <w:r>
-        <w:t>, sinon les données sont en cache et donc pas effective.</w:t>
+        <w:t>Dans certains cas de modifications des clés étrangères</w:t>
+      </w:r>
+      <w:r>
+        <w:t>,</w:t>
+      </w:r>
+      <w:r>
+        <w:t xml:space="preserve"> il ne faut pas oublier de mettre à jour les 2 items en jeu</w:t>
+      </w:r>
+      <w:r>
+        <w:t>, sinon les données sont en cache et donc pas effective</w:t>
+      </w:r>
+      <w:r>
+        <w:t>s</w:t>
+      </w:r>
+      <w:r>
+        <w:t>.</w:t>
       </w:r>
     </w:p>
     <w:p>
@@ -1296,11 +1476,13 @@
       <w:r>
         <w:t xml:space="preserve">Pour commencer nous avons des entités de type </w:t>
       </w:r>
-      <w:proofErr w:type="spellStart"/>
-      <w:r>
+      <w:r>
+        <w:rPr>
+          <w:b/>
+          <w:bCs/>
+        </w:rPr>
         <w:t>Cinema</w:t>
       </w:r>
-      <w:proofErr w:type="spellEnd"/>
       <w:r>
         <w:t xml:space="preserve"> qui possèdent un id, un nom, une adresse, un code postal, une liste d’employés et une liste de films à l’affiche.</w:t>
       </w:r>
@@ -1373,7 +1555,13 @@
         <w:t>,</w:t>
       </w:r>
       <w:r>
-        <w:t xml:space="preserve"> à une servlet JAVA. Je vais maintenant décrire le fonctionnement global de cette page qui est le même pour les suivantes</w:t>
+        <w:t xml:space="preserve"> à une servlet J</w:t>
+      </w:r>
+      <w:r>
+        <w:t>ava</w:t>
+      </w:r>
+      <w:r>
+        <w:t>. Je vais maintenant décrire le fonctionnement global de cette page qui est le même pour les suivantes</w:t>
       </w:r>
       <w:r>
         <w:t>,</w:t>
@@ -1429,29 +1617,15 @@
       <w:r>
         <w:t xml:space="preserve">Nous avons donc une servlet nommée </w:t>
       </w:r>
-      <w:proofErr w:type="spellStart"/>
-      <w:r>
+      <w:r>
+        <w:rPr>
+          <w:b/>
+          <w:bCs/>
+        </w:rPr>
         <w:t>ManageCinemas</w:t>
       </w:r>
-      <w:proofErr w:type="spellEnd"/>
-      <w:r>
-        <w:t xml:space="preserve"> et accessible par l’URL renseignée dans </w:t>
-      </w:r>
-      <w:proofErr w:type="spellStart"/>
-      <w:r>
-        <w:t>urlPatterns</w:t>
-      </w:r>
-      <w:proofErr w:type="spellEnd"/>
-      <w:r>
-        <w:t>, ici /</w:t>
-      </w:r>
-      <w:proofErr w:type="spellStart"/>
-      <w:r>
-        <w:t>manageCinemas</w:t>
-      </w:r>
-      <w:proofErr w:type="spellEnd"/>
-      <w:r>
-        <w:t xml:space="preserve">. Cela veut dire qu’une tentative d’accès par navigateur à l’adresse </w:t>
+      <w:r>
+        <w:t xml:space="preserve"> et accessible par l’URL renseignée dans urlPatterns, ici /manageCinemas. Cela veut dire qu’une tentative d’accès par navigateur à l’adresse </w:t>
       </w:r>
       <w:hyperlink r:id="rId18" w:history="1">
         <w:r>
@@ -1471,15 +1645,7 @@
         <w:t xml:space="preserve"> </w:t>
       </w:r>
       <w:r>
-        <w:t xml:space="preserve">va envoyer une requête GET vers la servlet et donc appeler la méthode </w:t>
-      </w:r>
-      <w:proofErr w:type="spellStart"/>
-      <w:r>
-        <w:t>doGet</w:t>
-      </w:r>
-      <w:proofErr w:type="spellEnd"/>
-      <w:r>
-        <w:t xml:space="preserve"> ci-dessus. Dans celle-ci </w:t>
+        <w:t xml:space="preserve">va envoyer une requête GET vers la servlet et donc appeler la méthode doGet ci-dessus. Dans celle-ci </w:t>
       </w:r>
       <w:r>
         <w:t>nous</w:t>
@@ -1512,59 +1678,34 @@
         <w:t>,</w:t>
       </w:r>
       <w:r>
-        <w:t xml:space="preserve"> dans l’attribut </w:t>
-      </w:r>
-      <w:proofErr w:type="spellStart"/>
-      <w:r>
-        <w:t>cinemas</w:t>
-      </w:r>
-      <w:proofErr w:type="spellEnd"/>
-      <w:r>
-        <w:t xml:space="preserve"> qui va être </w:t>
+        <w:t xml:space="preserve"> dans l’attribut cinemas qui va être </w:t>
       </w:r>
       <w:r>
         <w:t>« </w:t>
       </w:r>
-      <w:proofErr w:type="spellStart"/>
       <w:r>
         <w:t>forward</w:t>
       </w:r>
-      <w:proofErr w:type="spellEnd"/>
       <w:r>
         <w:t> »</w:t>
       </w:r>
       <w:r>
-        <w:t xml:space="preserve"> à la page de l’attribut VIEW et donc ici /</w:t>
-      </w:r>
-      <w:proofErr w:type="spellStart"/>
-      <w:r>
-        <w:t>manageCinemas.jsp</w:t>
-      </w:r>
-      <w:proofErr w:type="spellEnd"/>
-      <w:r>
-        <w:t>.</w:t>
-      </w:r>
-    </w:p>
-    <w:p>
-      <w:r>
-        <w:t xml:space="preserve">Ces JSP utilise le </w:t>
-      </w:r>
-      <w:proofErr w:type="spellStart"/>
-      <w:r>
-        <w:t>framework</w:t>
-      </w:r>
-      <w:proofErr w:type="spellEnd"/>
-      <w:r>
-        <w:t xml:space="preserve"> CSS </w:t>
-      </w:r>
-      <w:proofErr w:type="spellStart"/>
-      <w:r>
-        <w:t>M</w:t>
+        <w:t xml:space="preserve"> à la page de l’attribut VIEW et donc ici /manageCinemas.jsp.</w:t>
+      </w:r>
+    </w:p>
+    <w:p>
+      <w:r>
+        <w:t>Ces JSP utilise</w:t>
+      </w:r>
+      <w:r>
+        <w:t>nt</w:t>
+      </w:r>
+      <w:r>
+        <w:t xml:space="preserve"> le framework CSS M</w:t>
       </w:r>
       <w:r>
         <w:t>aterialize</w:t>
       </w:r>
-      <w:proofErr w:type="spellEnd"/>
       <w:r>
         <w:t xml:space="preserve"> et comporte</w:t>
       </w:r>
@@ -1622,15 +1763,7 @@
     </w:p>
     <w:p>
       <w:r>
-        <w:t xml:space="preserve">Avec cette boucle </w:t>
-      </w:r>
-      <w:proofErr w:type="spellStart"/>
-      <w:r>
-        <w:t>forEach</w:t>
-      </w:r>
-      <w:proofErr w:type="spellEnd"/>
-      <w:r>
-        <w:t xml:space="preserve"> on it</w:t>
+        <w:t>Avec cette boucle forEach on it</w:t>
       </w:r>
       <w:r>
         <w:t xml:space="preserve">ère sur l’attribut dans </w:t>
@@ -1660,7 +1793,15 @@
         <w:t xml:space="preserve">. Pour pouvoir les lier à la servlet on ajoute dans leur attribut action le nom de la servlet qui va faire le traitement </w:t>
       </w:r>
       <w:r>
-        <w:t xml:space="preserve">et post dans l’attribut method. Ainsi lors de la validation du formulaire nous pouvons rebasculer sur la servlet JAVA pour effectuer des traitements sur les données du formulaire. </w:t>
+        <w:t>et post dans l’attribut method. Ainsi lors de la validation du formulaire nous pouvons rebasculer sur la servlet J</w:t>
+      </w:r>
+      <w:r>
+        <w:t>ava</w:t>
+      </w:r>
+      <w:bookmarkStart w:id="0" w:name="_GoBack"/>
+      <w:bookmarkEnd w:id="0"/>
+      <w:r>
+        <w:t xml:space="preserve"> pour effectuer des traitements sur les données du formulaire. </w:t>
       </w:r>
     </w:p>
     <w:p>
@@ -1710,23 +1851,7 @@
     </w:p>
     <w:p>
       <w:r>
-        <w:t xml:space="preserve">Tout ceci a lieu dans la méthode </w:t>
-      </w:r>
-      <w:proofErr w:type="spellStart"/>
-      <w:r>
-        <w:t>doPost</w:t>
-      </w:r>
-      <w:proofErr w:type="spellEnd"/>
-      <w:r>
-        <w:t xml:space="preserve"> de la servlet. Avec des conditions nous regardons quels paramètres sont dans la requête qui arrive (associé aux noms des inputs des </w:t>
-      </w:r>
-      <w:proofErr w:type="spellStart"/>
-      <w:r>
-        <w:t>forms</w:t>
-      </w:r>
-      <w:proofErr w:type="spellEnd"/>
-      <w:r>
-        <w:t>). Suivant la présence de tel ou tel paramètre nous savons alors quelle action est demandée</w:t>
+        <w:t>Tout ceci a lieu dans la méthode doPost de la servlet. Avec des conditions nous regardons quels paramètres sont dans la requête qui arrive (associé aux noms des inputs des forms). Suivant la présence de tel ou tel paramètre nous savons alors quelle action est demandée</w:t>
       </w:r>
       <w:r>
         <w:t xml:space="preserve"> par</w:t>
@@ -1794,90 +1919,10 @@
         <w:t>s</w:t>
       </w:r>
       <w:r>
-        <w:t xml:space="preserve"> d’envoyés dans la requête. Un se nomme « </w:t>
-      </w:r>
-      <w:proofErr w:type="spellStart"/>
-      <w:r>
-        <w:t>cinemaName</w:t>
-      </w:r>
-      <w:proofErr w:type="spellEnd"/>
-      <w:r>
-        <w:t> », il est présent nous savons donc que c’est bien un ajout de cinéma qui est demandé. Après nous récupérons les 3 paramètres « </w:t>
-      </w:r>
-      <w:proofErr w:type="spellStart"/>
-      <w:r>
-        <w:t>name</w:t>
-      </w:r>
-      <w:proofErr w:type="spellEnd"/>
-      <w:r>
-        <w:t xml:space="preserve">, </w:t>
-      </w:r>
-      <w:proofErr w:type="spellStart"/>
-      <w:r>
-        <w:t>address</w:t>
-      </w:r>
-      <w:proofErr w:type="spellEnd"/>
-      <w:r>
-        <w:t xml:space="preserve"> et </w:t>
-      </w:r>
-      <w:proofErr w:type="spellStart"/>
-      <w:r>
-        <w:t>postalCode</w:t>
-      </w:r>
-      <w:proofErr w:type="spellEnd"/>
-      <w:r>
-        <w:t> » et nous appelons la méthode « </w:t>
-      </w:r>
-      <w:proofErr w:type="spellStart"/>
-      <w:r>
-        <w:t>createCinema</w:t>
-      </w:r>
-      <w:proofErr w:type="spellEnd"/>
-      <w:r>
-        <w:t xml:space="preserve"> » du bean session </w:t>
-      </w:r>
-      <w:proofErr w:type="spellStart"/>
-      <w:r>
-        <w:t>cinemaService</w:t>
-      </w:r>
-      <w:proofErr w:type="spellEnd"/>
-      <w:r>
-        <w:t xml:space="preserve"> qui gère les cinémas en base. Une fois cela fait, nous arrivons à la dernière ligne qui est une redirection vers cette même servlet (pour effectuer un rafraîchissement de la page). Il est aussi possible de passer des données dans l’URL et de les récupérer dans les méthodes </w:t>
-      </w:r>
-      <w:proofErr w:type="spellStart"/>
-      <w:r>
-        <w:t>doGet</w:t>
-      </w:r>
-      <w:proofErr w:type="spellEnd"/>
-      <w:r>
-        <w:t>.</w:t>
-      </w:r>
-      <w:r>
-        <w:t xml:space="preserve"> Par exemple on passe </w:t>
-      </w:r>
-      <w:proofErr w:type="spellStart"/>
-      <w:r>
-        <w:t>l’id</w:t>
-      </w:r>
-      <w:proofErr w:type="spellEnd"/>
-      <w:r>
-        <w:t xml:space="preserve"> du cinéma à manager dans l’URL vers la page de management de cinéma. Comme ça à l’arrivé, la servlet </w:t>
-      </w:r>
-      <w:proofErr w:type="spellStart"/>
-      <w:r>
-        <w:t>manageCinema</w:t>
-      </w:r>
-      <w:proofErr w:type="spellEnd"/>
-      <w:r>
-        <w:t xml:space="preserve"> peut récupérer </w:t>
-      </w:r>
-      <w:proofErr w:type="spellStart"/>
-      <w:r>
-        <w:t>l’id</w:t>
-      </w:r>
-      <w:proofErr w:type="spellEnd"/>
-      <w:r>
-        <w:t xml:space="preserve"> et demander les informations de celui-ci à la base.</w:t>
+        <w:t xml:space="preserve"> d’envoyés dans la requête. Un se nomme « cinemaName », il est présent nous savons donc que c’est bien un ajout de cinéma qui est demandé. Après nous récupérons les 3 paramètres « name, address et postalCode » et nous appelons la méthode « createCinema » du bean session cinemaService qui gère les cinémas en base. Une fois cela fait, nous arrivons à la dernière ligne qui est une redirection vers cette même servlet (pour effectuer un rafraîchissement de la page). Il est aussi possible de passer des données dans l’URL et de les récupérer dans les méthodes doGet.</w:t>
+      </w:r>
+      <w:r>
+        <w:t xml:space="preserve"> Par exemple on passe l’id du cinéma à manager dans l’URL vers la page de management de cinéma. Comme ça à l’arrivé, la servlet manageCinema peut récupérer l’id et demander les informations de celui-ci à la base.</w:t>
       </w:r>
     </w:p>
     <w:p>
@@ -2204,15 +2249,7 @@
         <w:t>Un cin</w:t>
       </w:r>
       <w:r>
-        <w:t xml:space="preserve">éma à plusieurs films et l’inverse aussi. C’est une relation </w:t>
-      </w:r>
-      <w:proofErr w:type="spellStart"/>
-      <w:r>
-        <w:t>ManyToMany</w:t>
-      </w:r>
-      <w:proofErr w:type="spellEnd"/>
-      <w:r>
-        <w:t>.</w:t>
+        <w:t>éma à plusieurs films et l’inverse aussi. C’est une relation ManyToMany.</w:t>
       </w:r>
     </w:p>
     <w:p>
@@ -2420,8 +2457,6 @@
       <w:r>
         <w:t>On peut sur cette page ajouter des tickets dans la liste de tickets en bas de page. Il est toujours possible d’en supprimer.</w:t>
       </w:r>
-      <w:bookmarkStart w:id="0" w:name="_GoBack"/>
-      <w:bookmarkEnd w:id="0"/>
     </w:p>
     <w:sectPr>
       <w:pgSz w:w="11906" w:h="16838"/>

</xml_diff>